<commit_message>
test branch add lab doc
</commit_message>
<xml_diff>
--- a/doc/实验内容汇总.docx
+++ b/doc/实验内容汇总.docx
@@ -581,27 +581,7 @@
           <w:sz w:val="24"/>
           <w:szCs w:val="24"/>
         </w:rPr>
-        <w:t>我们实验需要提交几个主要报告，每个报告需要所有小组成员共同参与完成，可以实名说明那部分工作是谁完成的，然后将组内成员都同意的报告</w:t>
-      </w:r>
-      <w:proofErr w:type="gramStart"/>
-      <w:r>
-        <w:rPr>
-          <w:rFonts w:ascii="楷体" w:eastAsia="楷体" w:hAnsi="楷体" w:cs="微软雅黑" w:hint="eastAsia"/>
-          <w:color w:val="000000"/>
-          <w:sz w:val="24"/>
-          <w:szCs w:val="24"/>
-        </w:rPr>
-        <w:t>最终版</w:t>
-      </w:r>
-      <w:proofErr w:type="gramEnd"/>
-      <w:r>
-        <w:rPr>
-          <w:rFonts w:ascii="楷体" w:eastAsia="楷体" w:hAnsi="楷体" w:cs="微软雅黑" w:hint="eastAsia"/>
-          <w:color w:val="000000"/>
-          <w:sz w:val="24"/>
-          <w:szCs w:val="24"/>
-        </w:rPr>
-        <w:t>提交给助教。（需要提交报告时会至少提前一周通知，强烈建议大家尽早完成）。</w:t>
+        <w:t>我们实验需要提交几个主要报告，每个报告需要所有小组成员共同参与完成，可以实名说明那部分工作是谁完成的，然后将组内成员都同意的报告最终版提交给助教。（需要提交报告时会至少提前一周通知，强烈建议大家尽早完成）。</w:t>
       </w:r>
     </w:p>
     <w:p>
@@ -1276,27 +1256,7 @@
           <w:sz w:val="24"/>
           <w:szCs w:val="24"/>
         </w:rPr>
-        <w:t>、项目名称、拟采用的协作开发平台填入群内</w:t>
-      </w:r>
-      <w:proofErr w:type="gramStart"/>
-      <w:r>
-        <w:rPr>
-          <w:rFonts w:ascii="楷体" w:eastAsia="楷体" w:hAnsi="楷体" w:cs="微软雅黑" w:hint="eastAsia"/>
-          <w:color w:val="000000"/>
-          <w:sz w:val="24"/>
-          <w:szCs w:val="24"/>
-        </w:rPr>
-        <w:t>的腾讯文档</w:t>
-      </w:r>
-      <w:proofErr w:type="gramEnd"/>
-      <w:r>
-        <w:rPr>
-          <w:rFonts w:ascii="楷体" w:eastAsia="楷体" w:hAnsi="楷体" w:cs="微软雅黑" w:hint="eastAsia"/>
-          <w:color w:val="000000"/>
-          <w:sz w:val="24"/>
-          <w:szCs w:val="24"/>
-        </w:rPr>
-        <w:t>（随后会发布）。</w:t>
+        <w:t>、项目名称、拟采用的协作开发平台填入群内的腾讯文档（随后会发布）。</w:t>
       </w:r>
     </w:p>
     <w:p>
@@ -2652,27 +2612,7 @@
           <w:sz w:val="24"/>
           <w:szCs w:val="24"/>
         </w:rPr>
-        <w:t>小组根据调研情况讨论，结合自己的项目和</w:t>
-      </w:r>
-      <w:proofErr w:type="gramStart"/>
-      <w:r>
-        <w:rPr>
-          <w:rFonts w:ascii="楷体" w:eastAsia="楷体" w:hAnsi="楷体" w:cs="微软雅黑" w:hint="eastAsia"/>
-          <w:color w:val="000000"/>
-          <w:sz w:val="24"/>
-          <w:szCs w:val="24"/>
-        </w:rPr>
-        <w:t>拟使用</w:t>
-      </w:r>
-      <w:proofErr w:type="gramEnd"/>
-      <w:r>
-        <w:rPr>
-          <w:rFonts w:ascii="楷体" w:eastAsia="楷体" w:hAnsi="楷体" w:cs="微软雅黑" w:hint="eastAsia"/>
-          <w:color w:val="000000"/>
-          <w:sz w:val="24"/>
-          <w:szCs w:val="24"/>
-        </w:rPr>
-        <w:t>的技术路线，选择适合的</w:t>
+        <w:t>小组根据调研情况讨论，结合自己的项目和拟使用的技术路线，选择适合的</w:t>
       </w:r>
       <w:r>
         <w:rPr>
@@ -4726,7 +4666,7 @@
       <w:pPr>
         <w:spacing w:line="240" w:lineRule="auto"/>
         <w:rPr>
-          <w:rFonts w:ascii="楷体" w:eastAsia="楷体" w:hAnsi="楷体"/>
+          <w:rFonts w:ascii="楷体" w:eastAsia="楷体" w:hAnsi="楷体" w:hint="eastAsia"/>
           <w:sz w:val="24"/>
           <w:szCs w:val="24"/>
         </w:rPr>
@@ -4736,7 +4676,7 @@
       <w:pPr>
         <w:spacing w:line="240" w:lineRule="auto"/>
         <w:rPr>
-          <w:rFonts w:ascii="楷体" w:eastAsia="楷体" w:hAnsi="楷体"/>
+          <w:rFonts w:ascii="楷体" w:eastAsia="楷体" w:hAnsi="楷体" w:hint="eastAsia"/>
           <w:sz w:val="24"/>
           <w:szCs w:val="24"/>
         </w:rPr>
@@ -4746,7 +4686,7 @@
       <w:pPr>
         <w:spacing w:line="240" w:lineRule="auto"/>
         <w:rPr>
-          <w:rFonts w:ascii="楷体" w:eastAsia="楷体" w:hAnsi="楷体"/>
+          <w:rFonts w:ascii="楷体" w:eastAsia="楷体" w:hAnsi="楷体" w:hint="eastAsia"/>
           <w:sz w:val="24"/>
           <w:szCs w:val="24"/>
         </w:rPr>
@@ -4939,9 +4879,11 @@
       <w:r>
         <w:rPr>
           <w:noProof/>
+          <w:sz w:val="24"/>
+          <w:szCs w:val="24"/>
         </w:rPr>
         <w:drawing>
-          <wp:inline distT="0" distB="0" distL="0" distR="0" wp14:anchorId="7676FC19" wp14:editId="0EC30112">
+          <wp:inline distT="0" distB="0" distL="0" distR="0" wp14:anchorId="7676FC19" wp14:editId="6ACDD241">
             <wp:extent cx="4591050" cy="2447925"/>
             <wp:effectExtent l="0" t="0" r="0" b="9525"/>
             <wp:docPr id="1" name="Picture 1" descr="E:\download\微信下载\WeChat Files\wxid_74rdhu7wlklf22\FileStorage\Temp\1655089207512.png"/>
@@ -5007,7 +4949,6 @@
         </w:rPr>
         <w:t>2. 练习项目跟踪工具的使用，如用</w:t>
       </w:r>
-      <w:proofErr w:type="gramStart"/>
       <w:r>
         <w:rPr>
           <w:rFonts w:ascii="楷体" w:eastAsia="楷体" w:hAnsi="楷体" w:hint="eastAsia"/>
@@ -5016,9 +4957,34 @@
           <w:sz w:val="24"/>
           <w:szCs w:val="24"/>
         </w:rPr>
-        <w:t>甘特图记录</w:t>
-      </w:r>
-      <w:proofErr w:type="gramEnd"/>
+        <w:t>甘特图记录跟踪项目过程</w:t>
+      </w:r>
+      <w:r>
+        <w:rPr>
+          <w:rFonts w:ascii="楷体" w:eastAsia="楷体" w:hAnsi="楷体" w:hint="eastAsia"/>
+          <w:sz w:val="24"/>
+          <w:szCs w:val="24"/>
+        </w:rPr>
+        <w:t>。</w:t>
+      </w:r>
+    </w:p>
+    <w:p>
+      <w:pPr>
+        <w:spacing w:after="0" w:line="240" w:lineRule="auto"/>
+        <w:rPr>
+          <w:rFonts w:ascii="楷体" w:eastAsia="楷体" w:hAnsi="楷体" w:hint="eastAsia"/>
+          <w:sz w:val="24"/>
+          <w:szCs w:val="24"/>
+        </w:rPr>
+      </w:pPr>
+      <w:r>
+        <w:rPr>
+          <w:rFonts w:ascii="楷体" w:eastAsia="楷体" w:hAnsi="楷体" w:hint="eastAsia"/>
+          <w:sz w:val="24"/>
+          <w:szCs w:val="24"/>
+        </w:rPr>
+        <w:t xml:space="preserve">3. </w:t>
+      </w:r>
       <w:r>
         <w:rPr>
           <w:rFonts w:ascii="楷体" w:eastAsia="楷体" w:hAnsi="楷体" w:hint="eastAsia"/>
@@ -5027,7 +4993,7 @@
           <w:sz w:val="24"/>
           <w:szCs w:val="24"/>
         </w:rPr>
-        <w:t>跟踪项目过程</w:t>
+        <w:t>调研国内外软件开发团队组织结构和工作方式对比</w:t>
       </w:r>
       <w:r>
         <w:rPr>
@@ -5053,7 +5019,7 @@
           <w:sz w:val="24"/>
           <w:szCs w:val="24"/>
         </w:rPr>
-        <w:t xml:space="preserve">3. </w:t>
+        <w:t xml:space="preserve">   分工调研国内与国外软件开发团队的管理方式</w:t>
       </w:r>
       <w:r>
         <w:rPr>
@@ -5063,7 +5029,7 @@
           <w:sz w:val="24"/>
           <w:szCs w:val="24"/>
         </w:rPr>
-        <w:t>调研国内外软件开发团队组织结构和工作方式对比</w:t>
+        <w:t>对比</w:t>
       </w:r>
       <w:r>
         <w:rPr>
@@ -5071,7 +5037,7 @@
           <w:sz w:val="24"/>
           <w:szCs w:val="24"/>
         </w:rPr>
-        <w:t>。</w:t>
+        <w:t>（如：996工作制）。</w:t>
       </w:r>
     </w:p>
     <w:p>
@@ -5089,7 +5055,7 @@
           <w:sz w:val="24"/>
           <w:szCs w:val="24"/>
         </w:rPr>
-        <w:t xml:space="preserve">   分工调研国内与国外软件开发团队的管理方式</w:t>
+        <w:t xml:space="preserve">   从</w:t>
       </w:r>
       <w:r>
         <w:rPr>
@@ -5099,7 +5065,7 @@
           <w:sz w:val="24"/>
           <w:szCs w:val="24"/>
         </w:rPr>
-        <w:t>对比</w:t>
+        <w:t>个人角度</w:t>
       </w:r>
       <w:r>
         <w:rPr>
@@ -5107,7 +5073,7 @@
           <w:sz w:val="24"/>
           <w:szCs w:val="24"/>
         </w:rPr>
-        <w:t>（如：996工作制）。</w:t>
+        <w:t>，你最喜欢的工作方式、工作环境条件、可接受的约束等是什么？</w:t>
       </w:r>
     </w:p>
     <w:p>
@@ -5135,7 +5101,7 @@
           <w:sz w:val="24"/>
           <w:szCs w:val="24"/>
         </w:rPr>
-        <w:t>个人角度</w:t>
+        <w:t>团队项目管理角度</w:t>
       </w:r>
       <w:r>
         <w:rPr>
@@ -5143,7 +5109,7 @@
           <w:sz w:val="24"/>
           <w:szCs w:val="24"/>
         </w:rPr>
-        <w:t>，你最喜欢的工作方式、工作环境条件、可接受的约束等是什么？</w:t>
+        <w:t>，你认为最有效的项目组工作管理方式是什么？</w:t>
       </w:r>
     </w:p>
     <w:p>
@@ -5155,60 +5121,1265 @@
           <w:szCs w:val="24"/>
         </w:rPr>
       </w:pPr>
+    </w:p>
+    <w:p>
+      <w:pPr>
+        <w:spacing w:after="0" w:line="240" w:lineRule="auto"/>
+        <w:rPr>
+          <w:rFonts w:ascii="楷体" w:eastAsia="楷体" w:hAnsi="楷体"/>
+          <w:sz w:val="24"/>
+          <w:szCs w:val="24"/>
+        </w:rPr>
+      </w:pPr>
       <w:r>
         <w:rPr>
           <w:rFonts w:ascii="楷体" w:eastAsia="楷体" w:hAnsi="楷体" w:hint="eastAsia"/>
           <w:sz w:val="24"/>
           <w:szCs w:val="24"/>
         </w:rPr>
-        <w:t xml:space="preserve">   从</w:t>
-      </w:r>
-      <w:r>
+        <w:t>项目跟踪，建立能反映项目及小组每个人工作的进度、里程碑、工作量的跟踪图或表，每周更新。</w:t>
+      </w:r>
+    </w:p>
+    <w:p>
+      <w:pPr>
+        <w:spacing w:after="0" w:line="240" w:lineRule="auto"/>
+        <w:rPr>
+          <w:rFonts w:ascii="楷体" w:eastAsia="楷体" w:hAnsi="楷体"/>
+          <w:sz w:val="24"/>
+          <w:szCs w:val="24"/>
+        </w:rPr>
+      </w:pPr>
+    </w:p>
+    <w:p>
+      <w:pPr>
+        <w:spacing w:after="0" w:line="240" w:lineRule="auto"/>
+        <w:rPr>
+          <w:rFonts w:ascii="楷体" w:eastAsia="楷体" w:hAnsi="楷体"/>
+          <w:sz w:val="24"/>
+          <w:szCs w:val="24"/>
+        </w:rPr>
+      </w:pPr>
+    </w:p>
+    <w:p>
+      <w:pPr>
+        <w:spacing w:after="0" w:line="240" w:lineRule="auto"/>
+        <w:rPr>
+          <w:rFonts w:ascii="楷体" w:eastAsia="楷体" w:hAnsi="楷体"/>
+          <w:sz w:val="24"/>
+          <w:szCs w:val="24"/>
+        </w:rPr>
+      </w:pPr>
+    </w:p>
+    <w:p>
+      <w:pPr>
+        <w:spacing w:after="0" w:line="240" w:lineRule="auto"/>
+        <w:rPr>
+          <w:rFonts w:ascii="楷体" w:eastAsia="楷体" w:hAnsi="楷体"/>
+          <w:sz w:val="24"/>
+          <w:szCs w:val="24"/>
+        </w:rPr>
+      </w:pPr>
+    </w:p>
+    <w:p>
+      <w:pPr>
+        <w:spacing w:after="0" w:line="240" w:lineRule="auto"/>
+        <w:rPr>
+          <w:rFonts w:ascii="楷体" w:eastAsia="楷体" w:hAnsi="楷体"/>
+          <w:sz w:val="24"/>
+          <w:szCs w:val="24"/>
+        </w:rPr>
+      </w:pPr>
+    </w:p>
+    <w:p>
+      <w:pPr>
+        <w:spacing w:after="0" w:line="240" w:lineRule="auto"/>
+        <w:rPr>
+          <w:rFonts w:ascii="楷体" w:eastAsia="楷体" w:hAnsi="楷体"/>
+          <w:sz w:val="24"/>
+          <w:szCs w:val="24"/>
+        </w:rPr>
+      </w:pPr>
+    </w:p>
+    <w:p>
+      <w:pPr>
+        <w:spacing w:after="0" w:line="240" w:lineRule="auto"/>
+        <w:rPr>
+          <w:rFonts w:ascii="楷体" w:eastAsia="楷体" w:hAnsi="楷体"/>
+          <w:sz w:val="24"/>
+          <w:szCs w:val="24"/>
+        </w:rPr>
+      </w:pPr>
+    </w:p>
+    <w:p>
+      <w:pPr>
+        <w:spacing w:after="0" w:line="240" w:lineRule="auto"/>
+        <w:rPr>
+          <w:rFonts w:ascii="楷体" w:eastAsia="楷体" w:hAnsi="楷体"/>
+          <w:sz w:val="24"/>
+          <w:szCs w:val="24"/>
+        </w:rPr>
+      </w:pPr>
+    </w:p>
+    <w:p>
+      <w:pPr>
+        <w:spacing w:after="0" w:line="240" w:lineRule="auto"/>
+        <w:rPr>
+          <w:rFonts w:ascii="楷体" w:eastAsia="楷体" w:hAnsi="楷体"/>
+          <w:sz w:val="24"/>
+          <w:szCs w:val="24"/>
+        </w:rPr>
+      </w:pPr>
+    </w:p>
+    <w:p>
+      <w:pPr>
+        <w:spacing w:after="0" w:line="240" w:lineRule="auto"/>
+        <w:rPr>
+          <w:rFonts w:ascii="楷体" w:eastAsia="楷体" w:hAnsi="楷体"/>
+          <w:sz w:val="24"/>
+          <w:szCs w:val="24"/>
+        </w:rPr>
+      </w:pPr>
+    </w:p>
+    <w:p>
+      <w:pPr>
+        <w:spacing w:after="0" w:line="240" w:lineRule="auto"/>
         <w:rPr>
           <w:rFonts w:ascii="楷体" w:eastAsia="楷体" w:hAnsi="楷体" w:hint="eastAsia"/>
-          <w:b/>
-          <w:bCs/>
-          <w:sz w:val="24"/>
-          <w:szCs w:val="24"/>
-        </w:rPr>
-        <w:t>团队项目管理角度</w:t>
-      </w:r>
-      <w:r>
+          <w:sz w:val="24"/>
+          <w:szCs w:val="24"/>
+        </w:rPr>
+      </w:pPr>
+    </w:p>
+    <w:p>
+      <w:pPr>
+        <w:tabs>
+          <w:tab w:val="left" w:pos="916"/>
+          <w:tab w:val="left" w:pos="1832"/>
+          <w:tab w:val="left" w:pos="2748"/>
+          <w:tab w:val="left" w:pos="3664"/>
+          <w:tab w:val="left" w:pos="4580"/>
+          <w:tab w:val="left" w:pos="5496"/>
+          <w:tab w:val="left" w:pos="6412"/>
+          <w:tab w:val="left" w:pos="7328"/>
+          <w:tab w:val="left" w:pos="8244"/>
+          <w:tab w:val="left" w:pos="9160"/>
+          <w:tab w:val="left" w:pos="10076"/>
+          <w:tab w:val="left" w:pos="10992"/>
+          <w:tab w:val="left" w:pos="11908"/>
+          <w:tab w:val="left" w:pos="12824"/>
+          <w:tab w:val="left" w:pos="13740"/>
+          <w:tab w:val="left" w:pos="14656"/>
+        </w:tabs>
+        <w:spacing w:after="0" w:line="240" w:lineRule="auto"/>
+        <w:rPr>
+          <w:rFonts w:ascii="微软雅黑" w:eastAsia="楷体" w:hAnsi="微软雅黑" w:cs="微软雅黑" w:hint="eastAsia"/>
+          <w:color w:val="000000"/>
+          <w:sz w:val="24"/>
+          <w:szCs w:val="24"/>
+        </w:rPr>
+      </w:pPr>
+      <w:r>
+        <w:rPr>
+          <w:rFonts w:ascii="微软雅黑" w:eastAsia="楷体" w:hAnsi="微软雅黑" w:cs="微软雅黑" w:hint="eastAsia"/>
+          <w:color w:val="000000"/>
+          <w:sz w:val="24"/>
+          <w:szCs w:val="24"/>
+          <w:highlight w:val="yellow"/>
+        </w:rPr>
+        <w:lastRenderedPageBreak/>
+        <w:t>实验六</w:t>
+      </w:r>
+      <w:r>
+        <w:rPr>
+          <w:rFonts w:ascii="微软雅黑" w:eastAsia="楷体" w:hAnsi="微软雅黑" w:cs="微软雅黑"/>
+          <w:color w:val="000000"/>
+          <w:sz w:val="24"/>
+          <w:szCs w:val="24"/>
+        </w:rPr>
+        <w:t xml:space="preserve">  </w:t>
+      </w:r>
+      <w:r>
+        <w:rPr>
+          <w:rFonts w:ascii="微软雅黑" w:eastAsia="楷体" w:hAnsi="微软雅黑" w:cs="微软雅黑" w:hint="eastAsia"/>
+          <w:color w:val="000000"/>
+          <w:sz w:val="24"/>
+          <w:szCs w:val="24"/>
+        </w:rPr>
+        <w:t>工作量估算</w:t>
+      </w:r>
+      <w:bookmarkStart w:id="6" w:name="_Hlk99036703"/>
+      <w:r>
+        <w:rPr>
+          <w:rFonts w:ascii="微软雅黑" w:eastAsia="楷体" w:hAnsi="微软雅黑" w:cs="微软雅黑" w:hint="eastAsia"/>
+          <w:color w:val="000000"/>
+          <w:sz w:val="24"/>
+          <w:szCs w:val="24"/>
+        </w:rPr>
+        <w:t>，</w:t>
+      </w:r>
+      <w:bookmarkEnd w:id="6"/>
+      <w:r>
+        <w:rPr>
+          <w:rFonts w:ascii="微软雅黑" w:eastAsia="楷体" w:hAnsi="微软雅黑" w:cs="微软雅黑" w:hint="eastAsia"/>
+          <w:color w:val="000000"/>
+          <w:sz w:val="24"/>
+          <w:szCs w:val="24"/>
+        </w:rPr>
+        <w:t>风险管理，软件需求规格说明</w:t>
+      </w:r>
+      <w:r>
+        <w:rPr>
+          <w:rFonts w:ascii="微软雅黑" w:eastAsia="楷体" w:hAnsi="微软雅黑" w:cs="微软雅黑"/>
+          <w:color w:val="000000"/>
+          <w:sz w:val="24"/>
+          <w:szCs w:val="24"/>
+        </w:rPr>
+        <w:t>SR</w:t>
+      </w:r>
+      <w:r>
+        <w:rPr>
+          <w:rFonts w:ascii="微软雅黑" w:eastAsia="楷体" w:hAnsi="微软雅黑" w:cs="微软雅黑" w:hint="eastAsia"/>
+          <w:color w:val="000000"/>
+          <w:sz w:val="24"/>
+          <w:szCs w:val="24"/>
+        </w:rPr>
+        <w:t>S</w:t>
+      </w:r>
+      <w:r>
+        <w:rPr>
+          <w:rFonts w:ascii="微软雅黑" w:eastAsia="楷体" w:hAnsi="微软雅黑" w:cs="微软雅黑" w:hint="eastAsia"/>
+          <w:color w:val="000000"/>
+          <w:sz w:val="24"/>
+          <w:szCs w:val="24"/>
+        </w:rPr>
+        <w:t>（</w:t>
+      </w:r>
+      <w:r>
+        <w:rPr>
+          <w:rFonts w:ascii="微软雅黑" w:eastAsia="楷体" w:hAnsi="微软雅黑" w:cs="微软雅黑" w:hint="eastAsia"/>
+          <w:color w:val="000000"/>
+          <w:sz w:val="24"/>
+          <w:szCs w:val="24"/>
+        </w:rPr>
+        <w:t>1</w:t>
+      </w:r>
+      <w:r>
+        <w:rPr>
+          <w:rFonts w:ascii="微软雅黑" w:eastAsia="楷体" w:hAnsi="微软雅黑" w:cs="微软雅黑" w:hint="eastAsia"/>
+          <w:color w:val="000000"/>
+          <w:sz w:val="24"/>
+          <w:szCs w:val="24"/>
+        </w:rPr>
+        <w:t>）</w:t>
+      </w:r>
+    </w:p>
+    <w:p>
+      <w:pPr>
+        <w:tabs>
+          <w:tab w:val="left" w:pos="916"/>
+          <w:tab w:val="left" w:pos="1832"/>
+          <w:tab w:val="left" w:pos="2748"/>
+          <w:tab w:val="left" w:pos="3664"/>
+          <w:tab w:val="left" w:pos="4580"/>
+          <w:tab w:val="left" w:pos="5496"/>
+          <w:tab w:val="left" w:pos="6412"/>
+          <w:tab w:val="left" w:pos="7328"/>
+          <w:tab w:val="left" w:pos="8244"/>
+          <w:tab w:val="left" w:pos="9160"/>
+          <w:tab w:val="left" w:pos="10076"/>
+          <w:tab w:val="left" w:pos="10992"/>
+          <w:tab w:val="left" w:pos="11908"/>
+          <w:tab w:val="left" w:pos="12824"/>
+          <w:tab w:val="left" w:pos="13740"/>
+          <w:tab w:val="left" w:pos="14656"/>
+        </w:tabs>
+        <w:spacing w:after="0" w:line="240" w:lineRule="auto"/>
+        <w:rPr>
+          <w:rFonts w:ascii="微软雅黑" w:eastAsia="楷体" w:hAnsi="微软雅黑" w:cs="微软雅黑" w:hint="eastAsia"/>
+          <w:color w:val="000000"/>
+          <w:sz w:val="24"/>
+          <w:szCs w:val="24"/>
+        </w:rPr>
+      </w:pPr>
+    </w:p>
+    <w:p>
+      <w:pPr>
+        <w:tabs>
+          <w:tab w:val="left" w:pos="916"/>
+          <w:tab w:val="left" w:pos="1832"/>
+          <w:tab w:val="left" w:pos="2748"/>
+          <w:tab w:val="left" w:pos="3664"/>
+          <w:tab w:val="left" w:pos="4580"/>
+          <w:tab w:val="left" w:pos="5496"/>
+          <w:tab w:val="left" w:pos="6412"/>
+          <w:tab w:val="left" w:pos="7328"/>
+          <w:tab w:val="left" w:pos="8244"/>
+          <w:tab w:val="left" w:pos="9160"/>
+          <w:tab w:val="left" w:pos="10076"/>
+          <w:tab w:val="left" w:pos="10992"/>
+          <w:tab w:val="left" w:pos="11908"/>
+          <w:tab w:val="left" w:pos="12824"/>
+          <w:tab w:val="left" w:pos="13740"/>
+          <w:tab w:val="left" w:pos="14656"/>
+        </w:tabs>
+        <w:spacing w:after="0" w:line="240" w:lineRule="auto"/>
+        <w:rPr>
+          <w:rFonts w:ascii="微软雅黑" w:eastAsia="楷体" w:hAnsi="微软雅黑" w:cs="微软雅黑" w:hint="eastAsia"/>
+          <w:color w:val="000000"/>
+          <w:sz w:val="24"/>
+          <w:szCs w:val="24"/>
+        </w:rPr>
+      </w:pPr>
+      <w:r>
+        <w:rPr>
+          <w:rFonts w:ascii="微软雅黑" w:eastAsia="楷体" w:hAnsi="微软雅黑" w:cs="微软雅黑" w:hint="eastAsia"/>
+          <w:color w:val="000000"/>
+          <w:sz w:val="24"/>
+          <w:szCs w:val="24"/>
+        </w:rPr>
+        <w:t>实验目的：</w:t>
+      </w:r>
+    </w:p>
+    <w:p>
+      <w:pPr>
+        <w:tabs>
+          <w:tab w:val="left" w:pos="916"/>
+          <w:tab w:val="left" w:pos="1832"/>
+          <w:tab w:val="left" w:pos="2748"/>
+          <w:tab w:val="left" w:pos="3664"/>
+          <w:tab w:val="left" w:pos="4580"/>
+          <w:tab w:val="left" w:pos="5496"/>
+          <w:tab w:val="left" w:pos="6412"/>
+          <w:tab w:val="left" w:pos="7328"/>
+          <w:tab w:val="left" w:pos="8244"/>
+          <w:tab w:val="left" w:pos="9160"/>
+          <w:tab w:val="left" w:pos="10076"/>
+          <w:tab w:val="left" w:pos="10992"/>
+          <w:tab w:val="left" w:pos="11908"/>
+          <w:tab w:val="left" w:pos="12824"/>
+          <w:tab w:val="left" w:pos="13740"/>
+          <w:tab w:val="left" w:pos="14656"/>
+        </w:tabs>
+        <w:spacing w:after="0" w:line="240" w:lineRule="auto"/>
+        <w:rPr>
+          <w:rFonts w:ascii="微软雅黑" w:eastAsia="楷体" w:hAnsi="微软雅黑" w:cs="微软雅黑" w:hint="eastAsia"/>
+          <w:color w:val="000000"/>
+          <w:sz w:val="24"/>
+          <w:szCs w:val="24"/>
+        </w:rPr>
+      </w:pPr>
+      <w:r>
+        <w:rPr>
+          <w:rFonts w:ascii="微软雅黑" w:eastAsia="楷体" w:hAnsi="微软雅黑" w:cs="微软雅黑" w:hint="eastAsia"/>
+          <w:color w:val="000000"/>
+          <w:sz w:val="24"/>
+          <w:szCs w:val="24"/>
+        </w:rPr>
+        <w:t>1</w:t>
+      </w:r>
+      <w:r>
+        <w:rPr>
+          <w:rFonts w:ascii="微软雅黑" w:eastAsia="楷体" w:hAnsi="微软雅黑" w:cs="微软雅黑"/>
+          <w:color w:val="000000"/>
+          <w:sz w:val="24"/>
+          <w:szCs w:val="24"/>
+        </w:rPr>
+        <w:t xml:space="preserve">.  </w:t>
+      </w:r>
+      <w:r>
+        <w:rPr>
+          <w:rFonts w:ascii="微软雅黑" w:eastAsia="楷体" w:hAnsi="微软雅黑" w:cs="微软雅黑" w:hint="eastAsia"/>
+          <w:color w:val="000000"/>
+          <w:sz w:val="24"/>
+          <w:szCs w:val="24"/>
+        </w:rPr>
+        <w:t>工作量估算</w:t>
+      </w:r>
+    </w:p>
+    <w:p>
+      <w:pPr>
+        <w:tabs>
+          <w:tab w:val="left" w:pos="916"/>
+          <w:tab w:val="left" w:pos="1832"/>
+          <w:tab w:val="left" w:pos="2748"/>
+          <w:tab w:val="left" w:pos="3664"/>
+          <w:tab w:val="left" w:pos="4580"/>
+          <w:tab w:val="left" w:pos="5496"/>
+          <w:tab w:val="left" w:pos="6412"/>
+          <w:tab w:val="left" w:pos="7328"/>
+          <w:tab w:val="left" w:pos="8244"/>
+          <w:tab w:val="left" w:pos="9160"/>
+          <w:tab w:val="left" w:pos="10076"/>
+          <w:tab w:val="left" w:pos="10992"/>
+          <w:tab w:val="left" w:pos="11908"/>
+          <w:tab w:val="left" w:pos="12824"/>
+          <w:tab w:val="left" w:pos="13740"/>
+          <w:tab w:val="left" w:pos="14656"/>
+        </w:tabs>
+        <w:spacing w:after="0" w:line="240" w:lineRule="auto"/>
+        <w:rPr>
+          <w:rFonts w:ascii="微软雅黑" w:eastAsia="楷体" w:hAnsi="微软雅黑" w:cs="微软雅黑" w:hint="eastAsia"/>
+          <w:color w:val="000000"/>
+          <w:sz w:val="24"/>
+          <w:szCs w:val="24"/>
+        </w:rPr>
+      </w:pPr>
+      <w:r>
+        <w:rPr>
+          <w:rFonts w:ascii="微软雅黑" w:eastAsia="楷体" w:hAnsi="微软雅黑" w:cs="微软雅黑" w:hint="eastAsia"/>
+          <w:color w:val="000000"/>
+          <w:sz w:val="24"/>
+          <w:szCs w:val="24"/>
+        </w:rPr>
+        <w:t>2</w:t>
+      </w:r>
+      <w:r>
+        <w:rPr>
+          <w:rFonts w:ascii="微软雅黑" w:eastAsia="楷体" w:hAnsi="微软雅黑" w:cs="微软雅黑"/>
+          <w:color w:val="000000"/>
+          <w:sz w:val="24"/>
+          <w:szCs w:val="24"/>
+        </w:rPr>
+        <w:t xml:space="preserve">.  </w:t>
+      </w:r>
+      <w:r>
+        <w:rPr>
+          <w:rFonts w:ascii="微软雅黑" w:eastAsia="楷体" w:hAnsi="微软雅黑" w:cs="微软雅黑" w:hint="eastAsia"/>
+          <w:color w:val="000000"/>
+          <w:sz w:val="24"/>
+          <w:szCs w:val="24"/>
+        </w:rPr>
+        <w:t>风险管理</w:t>
+      </w:r>
+    </w:p>
+    <w:p>
+      <w:pPr>
+        <w:tabs>
+          <w:tab w:val="left" w:pos="916"/>
+          <w:tab w:val="left" w:pos="1832"/>
+          <w:tab w:val="left" w:pos="2748"/>
+          <w:tab w:val="left" w:pos="3664"/>
+          <w:tab w:val="left" w:pos="4580"/>
+          <w:tab w:val="left" w:pos="5496"/>
+          <w:tab w:val="left" w:pos="6412"/>
+          <w:tab w:val="left" w:pos="7328"/>
+          <w:tab w:val="left" w:pos="8244"/>
+          <w:tab w:val="left" w:pos="9160"/>
+          <w:tab w:val="left" w:pos="10076"/>
+          <w:tab w:val="left" w:pos="10992"/>
+          <w:tab w:val="left" w:pos="11908"/>
+          <w:tab w:val="left" w:pos="12824"/>
+          <w:tab w:val="left" w:pos="13740"/>
+          <w:tab w:val="left" w:pos="14656"/>
+        </w:tabs>
+        <w:spacing w:after="0" w:line="240" w:lineRule="auto"/>
+        <w:rPr>
+          <w:rFonts w:ascii="微软雅黑" w:eastAsia="楷体" w:hAnsi="微软雅黑" w:cs="微软雅黑" w:hint="eastAsia"/>
+          <w:color w:val="000000"/>
+          <w:sz w:val="24"/>
+          <w:szCs w:val="24"/>
+        </w:rPr>
+      </w:pPr>
+      <w:r>
+        <w:rPr>
+          <w:rFonts w:ascii="微软雅黑" w:eastAsia="楷体" w:hAnsi="微软雅黑" w:cs="微软雅黑" w:hint="eastAsia"/>
+          <w:color w:val="000000"/>
+          <w:sz w:val="24"/>
+          <w:szCs w:val="24"/>
+        </w:rPr>
+        <w:t>3.</w:t>
+      </w:r>
+      <w:r>
+        <w:rPr>
+          <w:rFonts w:ascii="微软雅黑" w:eastAsia="楷体" w:hAnsi="微软雅黑" w:cs="微软雅黑"/>
+          <w:color w:val="000000"/>
+          <w:sz w:val="24"/>
+          <w:szCs w:val="24"/>
+        </w:rPr>
+        <w:t xml:space="preserve">  </w:t>
+      </w:r>
+      <w:r>
+        <w:rPr>
+          <w:rFonts w:ascii="微软雅黑" w:eastAsia="楷体" w:hAnsi="微软雅黑" w:cs="微软雅黑" w:hint="eastAsia"/>
+          <w:color w:val="000000"/>
+          <w:sz w:val="24"/>
+          <w:szCs w:val="24"/>
+        </w:rPr>
+        <w:t>学习软件需求规格说明</w:t>
+      </w:r>
+      <w:r>
+        <w:rPr>
+          <w:rFonts w:ascii="微软雅黑" w:eastAsia="楷体" w:hAnsi="微软雅黑" w:cs="微软雅黑"/>
+          <w:color w:val="000000"/>
+          <w:sz w:val="24"/>
+          <w:szCs w:val="24"/>
+        </w:rPr>
+        <w:t>SRS</w:t>
+      </w:r>
+      <w:r>
+        <w:rPr>
+          <w:rFonts w:ascii="微软雅黑" w:eastAsia="楷体" w:hAnsi="微软雅黑" w:cs="微软雅黑" w:hint="eastAsia"/>
+          <w:color w:val="000000"/>
+          <w:sz w:val="24"/>
+          <w:szCs w:val="24"/>
+        </w:rPr>
+        <w:t>文档的要求和结构</w:t>
+      </w:r>
+    </w:p>
+    <w:p>
+      <w:pPr>
+        <w:tabs>
+          <w:tab w:val="left" w:pos="916"/>
+          <w:tab w:val="left" w:pos="1832"/>
+          <w:tab w:val="left" w:pos="2748"/>
+          <w:tab w:val="left" w:pos="3664"/>
+          <w:tab w:val="left" w:pos="4580"/>
+          <w:tab w:val="left" w:pos="5496"/>
+          <w:tab w:val="left" w:pos="6412"/>
+          <w:tab w:val="left" w:pos="7328"/>
+          <w:tab w:val="left" w:pos="8244"/>
+          <w:tab w:val="left" w:pos="9160"/>
+          <w:tab w:val="left" w:pos="10076"/>
+          <w:tab w:val="left" w:pos="10992"/>
+          <w:tab w:val="left" w:pos="11908"/>
+          <w:tab w:val="left" w:pos="12824"/>
+          <w:tab w:val="left" w:pos="13740"/>
+          <w:tab w:val="left" w:pos="14656"/>
+        </w:tabs>
+        <w:spacing w:after="0" w:line="240" w:lineRule="auto"/>
+        <w:rPr>
+          <w:rFonts w:ascii="微软雅黑" w:eastAsia="楷体" w:hAnsi="微软雅黑" w:cs="微软雅黑" w:hint="eastAsia"/>
+          <w:color w:val="000000"/>
+          <w:sz w:val="24"/>
+          <w:szCs w:val="24"/>
+        </w:rPr>
+      </w:pPr>
+    </w:p>
+    <w:p>
+      <w:pPr>
+        <w:tabs>
+          <w:tab w:val="left" w:pos="916"/>
+          <w:tab w:val="left" w:pos="1832"/>
+          <w:tab w:val="left" w:pos="2748"/>
+          <w:tab w:val="left" w:pos="3664"/>
+          <w:tab w:val="left" w:pos="4580"/>
+          <w:tab w:val="left" w:pos="5496"/>
+          <w:tab w:val="left" w:pos="6412"/>
+          <w:tab w:val="left" w:pos="7328"/>
+          <w:tab w:val="left" w:pos="8244"/>
+          <w:tab w:val="left" w:pos="9160"/>
+          <w:tab w:val="left" w:pos="10076"/>
+          <w:tab w:val="left" w:pos="10992"/>
+          <w:tab w:val="left" w:pos="11908"/>
+          <w:tab w:val="left" w:pos="12824"/>
+          <w:tab w:val="left" w:pos="13740"/>
+          <w:tab w:val="left" w:pos="14656"/>
+        </w:tabs>
+        <w:spacing w:after="0" w:line="240" w:lineRule="auto"/>
+        <w:rPr>
+          <w:rFonts w:ascii="微软雅黑" w:eastAsia="楷体" w:hAnsi="微软雅黑" w:cs="微软雅黑" w:hint="eastAsia"/>
+          <w:color w:val="000000"/>
+          <w:sz w:val="24"/>
+          <w:szCs w:val="24"/>
+        </w:rPr>
+      </w:pPr>
+      <w:r>
+        <w:rPr>
+          <w:rFonts w:ascii="微软雅黑" w:eastAsia="楷体" w:hAnsi="微软雅黑" w:cs="微软雅黑" w:hint="eastAsia"/>
+          <w:color w:val="000000"/>
+          <w:sz w:val="24"/>
+          <w:szCs w:val="24"/>
+        </w:rPr>
+        <w:t>实验内容：</w:t>
+      </w:r>
+    </w:p>
+    <w:p>
+      <w:pPr>
+        <w:tabs>
+          <w:tab w:val="left" w:pos="916"/>
+          <w:tab w:val="left" w:pos="1832"/>
+          <w:tab w:val="left" w:pos="2748"/>
+          <w:tab w:val="left" w:pos="3664"/>
+          <w:tab w:val="left" w:pos="4580"/>
+          <w:tab w:val="left" w:pos="5496"/>
+          <w:tab w:val="left" w:pos="6412"/>
+          <w:tab w:val="left" w:pos="7328"/>
+          <w:tab w:val="left" w:pos="8244"/>
+          <w:tab w:val="left" w:pos="9160"/>
+          <w:tab w:val="left" w:pos="10076"/>
+          <w:tab w:val="left" w:pos="10992"/>
+          <w:tab w:val="left" w:pos="11908"/>
+          <w:tab w:val="left" w:pos="12824"/>
+          <w:tab w:val="left" w:pos="13740"/>
+          <w:tab w:val="left" w:pos="14656"/>
+        </w:tabs>
+        <w:spacing w:after="0" w:line="240" w:lineRule="auto"/>
+        <w:rPr>
+          <w:rFonts w:ascii="Courier New" w:eastAsia="楷体" w:hAnsi="Courier New" w:cs="Courier New"/>
+          <w:color w:val="000000"/>
+          <w:sz w:val="24"/>
+          <w:szCs w:val="24"/>
+        </w:rPr>
+      </w:pPr>
+      <w:r>
+        <w:rPr>
+          <w:rFonts w:asciiTheme="minorEastAsia" w:eastAsia="楷体" w:hAnsiTheme="minorEastAsia" w:cs="Courier New" w:hint="eastAsia"/>
+          <w:color w:val="000000"/>
+          <w:sz w:val="24"/>
+          <w:szCs w:val="24"/>
+        </w:rPr>
+        <w:t>1</w:t>
+      </w:r>
+      <w:r>
+        <w:rPr>
+          <w:rFonts w:ascii="Courier New" w:eastAsia="楷体" w:hAnsi="Courier New" w:cs="Courier New"/>
+          <w:color w:val="000000"/>
+          <w:sz w:val="24"/>
+          <w:szCs w:val="24"/>
+        </w:rPr>
+        <w:t>.</w:t>
+      </w:r>
+      <w:r>
+        <w:rPr>
+          <w:rFonts w:ascii="微软雅黑" w:eastAsia="楷体" w:hAnsi="微软雅黑" w:cs="微软雅黑" w:hint="eastAsia"/>
+          <w:color w:val="000000"/>
+          <w:sz w:val="24"/>
+          <w:szCs w:val="24"/>
+        </w:rPr>
+        <w:t>工作量估算：</w:t>
+      </w:r>
+    </w:p>
+    <w:p>
+      <w:pPr>
+        <w:tabs>
+          <w:tab w:val="left" w:pos="916"/>
+          <w:tab w:val="left" w:pos="1832"/>
+          <w:tab w:val="left" w:pos="2748"/>
+          <w:tab w:val="left" w:pos="3664"/>
+          <w:tab w:val="left" w:pos="4580"/>
+          <w:tab w:val="left" w:pos="5496"/>
+          <w:tab w:val="left" w:pos="6412"/>
+          <w:tab w:val="left" w:pos="7328"/>
+          <w:tab w:val="left" w:pos="8244"/>
+          <w:tab w:val="left" w:pos="9160"/>
+          <w:tab w:val="left" w:pos="10076"/>
+          <w:tab w:val="left" w:pos="10992"/>
+          <w:tab w:val="left" w:pos="11908"/>
+          <w:tab w:val="left" w:pos="12824"/>
+          <w:tab w:val="left" w:pos="13740"/>
+          <w:tab w:val="left" w:pos="14656"/>
+        </w:tabs>
+        <w:spacing w:after="0" w:line="240" w:lineRule="auto"/>
+        <w:rPr>
+          <w:rFonts w:ascii="微软雅黑" w:eastAsia="楷体" w:hAnsi="微软雅黑" w:cs="微软雅黑" w:hint="eastAsia"/>
+          <w:color w:val="000000"/>
+          <w:sz w:val="24"/>
+          <w:szCs w:val="24"/>
+        </w:rPr>
+      </w:pPr>
+      <w:r>
+        <w:rPr>
+          <w:rFonts w:ascii="Courier New" w:eastAsia="楷体" w:hAnsi="Courier New" w:cs="Courier New"/>
+          <w:color w:val="000000"/>
+          <w:sz w:val="24"/>
+          <w:szCs w:val="24"/>
+        </w:rPr>
+        <w:t xml:space="preserve">ch3 </w:t>
+      </w:r>
+      <w:r>
+        <w:rPr>
+          <w:rFonts w:ascii="微软雅黑" w:eastAsia="楷体" w:hAnsi="微软雅黑" w:cs="微软雅黑" w:hint="eastAsia"/>
+          <w:color w:val="000000"/>
+          <w:sz w:val="24"/>
+          <w:szCs w:val="24"/>
+        </w:rPr>
+        <w:t>习题</w:t>
+      </w:r>
+      <w:r>
+        <w:rPr>
+          <w:rFonts w:ascii="Courier New" w:eastAsia="楷体" w:hAnsi="Courier New" w:cs="Courier New"/>
+          <w:color w:val="000000"/>
+          <w:sz w:val="24"/>
+          <w:szCs w:val="24"/>
+        </w:rPr>
+        <w:t>12</w:t>
+      </w:r>
+      <w:r>
+        <w:rPr>
+          <w:rFonts w:ascii="微软雅黑" w:eastAsia="楷体" w:hAnsi="微软雅黑" w:cs="微软雅黑" w:hint="eastAsia"/>
+          <w:color w:val="000000"/>
+          <w:sz w:val="24"/>
+          <w:szCs w:val="24"/>
+        </w:rPr>
+        <w:t>（小组讨论）。</w:t>
+      </w:r>
+    </w:p>
+    <w:p>
+      <w:pPr>
+        <w:tabs>
+          <w:tab w:val="left" w:pos="916"/>
+          <w:tab w:val="left" w:pos="1832"/>
+          <w:tab w:val="left" w:pos="2748"/>
+          <w:tab w:val="left" w:pos="3664"/>
+          <w:tab w:val="left" w:pos="4580"/>
+          <w:tab w:val="left" w:pos="5496"/>
+          <w:tab w:val="left" w:pos="6412"/>
+          <w:tab w:val="left" w:pos="7328"/>
+          <w:tab w:val="left" w:pos="8244"/>
+          <w:tab w:val="left" w:pos="9160"/>
+          <w:tab w:val="left" w:pos="10076"/>
+          <w:tab w:val="left" w:pos="10992"/>
+          <w:tab w:val="left" w:pos="11908"/>
+          <w:tab w:val="left" w:pos="12824"/>
+          <w:tab w:val="left" w:pos="13740"/>
+          <w:tab w:val="left" w:pos="14656"/>
+        </w:tabs>
+        <w:spacing w:after="0" w:line="240" w:lineRule="auto"/>
+        <w:rPr>
+          <w:rFonts w:ascii="微软雅黑" w:eastAsia="楷体" w:hAnsi="微软雅黑" w:cs="微软雅黑" w:hint="eastAsia"/>
+          <w:color w:val="000000"/>
+          <w:sz w:val="24"/>
+          <w:szCs w:val="24"/>
+        </w:rPr>
+      </w:pPr>
+      <w:r>
+        <w:rPr>
+          <w:rFonts w:ascii="微软雅黑" w:eastAsia="楷体" w:hAnsi="微软雅黑" w:cs="微软雅黑" w:hint="eastAsia"/>
+          <w:color w:val="000000"/>
+          <w:sz w:val="24"/>
+          <w:szCs w:val="24"/>
+        </w:rPr>
+        <w:t>参考书</w:t>
+      </w:r>
+      <w:r>
+        <w:rPr>
+          <w:rFonts w:ascii="Courier New" w:eastAsia="楷体" w:hAnsi="Courier New" w:cs="Courier New"/>
+          <w:color w:val="000000"/>
+          <w:sz w:val="24"/>
+          <w:szCs w:val="24"/>
+        </w:rPr>
+        <w:t>3.7</w:t>
+      </w:r>
+      <w:r>
+        <w:rPr>
+          <w:rFonts w:ascii="微软雅黑" w:eastAsia="楷体" w:hAnsi="微软雅黑" w:cs="微软雅黑" w:hint="eastAsia"/>
+          <w:color w:val="000000"/>
+          <w:sz w:val="24"/>
+          <w:szCs w:val="24"/>
+        </w:rPr>
+        <w:t>（</w:t>
+      </w:r>
+      <w:r>
+        <w:rPr>
+          <w:rFonts w:ascii="Courier New" w:eastAsia="楷体" w:hAnsi="Courier New" w:cs="Courier New"/>
+          <w:color w:val="000000"/>
+          <w:sz w:val="24"/>
+          <w:szCs w:val="24"/>
+        </w:rPr>
+        <w:t>P94)</w:t>
+      </w:r>
+      <w:r>
+        <w:rPr>
+          <w:rFonts w:ascii="微软雅黑" w:eastAsia="楷体" w:hAnsi="微软雅黑" w:cs="微软雅黑" w:hint="eastAsia"/>
+          <w:color w:val="000000"/>
+          <w:sz w:val="24"/>
+          <w:szCs w:val="24"/>
+        </w:rPr>
+        <w:t>皮卡地里电视广告销售系统按</w:t>
+      </w:r>
+      <w:r>
+        <w:rPr>
+          <w:rFonts w:ascii="Courier New" w:eastAsia="楷体" w:hAnsi="Courier New" w:cs="Courier New"/>
+          <w:color w:val="000000"/>
+          <w:sz w:val="24"/>
+          <w:szCs w:val="24"/>
+        </w:rPr>
+        <w:t>COCOMOII</w:t>
+      </w:r>
+      <w:r>
+        <w:rPr>
+          <w:rFonts w:ascii="微软雅黑" w:eastAsia="楷体" w:hAnsi="微软雅黑" w:cs="微软雅黑" w:hint="eastAsia"/>
+          <w:color w:val="000000"/>
+          <w:sz w:val="24"/>
+          <w:szCs w:val="24"/>
+        </w:rPr>
+        <w:t>的工作量模型进行工作量估算的例子（结合</w:t>
+      </w:r>
+      <w:r>
+        <w:rPr>
+          <w:rFonts w:ascii="Courier New" w:eastAsia="楷体" w:hAnsi="Courier New" w:cs="Courier New"/>
+          <w:color w:val="000000"/>
+          <w:sz w:val="24"/>
+          <w:szCs w:val="24"/>
+        </w:rPr>
+        <w:t>P79-80</w:t>
+      </w:r>
+      <w:r>
+        <w:rPr>
+          <w:rFonts w:ascii="微软雅黑" w:eastAsia="楷体" w:hAnsi="微软雅黑" w:cs="微软雅黑" w:hint="eastAsia"/>
+          <w:color w:val="000000"/>
+          <w:sz w:val="24"/>
+          <w:szCs w:val="24"/>
+        </w:rPr>
+        <w:t>表），估算自己项目的初始工作量。</w:t>
+      </w:r>
+    </w:p>
+    <w:p>
+      <w:pPr>
+        <w:tabs>
+          <w:tab w:val="left" w:pos="916"/>
+          <w:tab w:val="left" w:pos="1832"/>
+          <w:tab w:val="left" w:pos="2748"/>
+          <w:tab w:val="left" w:pos="3664"/>
+          <w:tab w:val="left" w:pos="4580"/>
+          <w:tab w:val="left" w:pos="5496"/>
+          <w:tab w:val="left" w:pos="6412"/>
+          <w:tab w:val="left" w:pos="7328"/>
+          <w:tab w:val="left" w:pos="8244"/>
+          <w:tab w:val="left" w:pos="9160"/>
+          <w:tab w:val="left" w:pos="10076"/>
+          <w:tab w:val="left" w:pos="10992"/>
+          <w:tab w:val="left" w:pos="11908"/>
+          <w:tab w:val="left" w:pos="12824"/>
+          <w:tab w:val="left" w:pos="13740"/>
+          <w:tab w:val="left" w:pos="14656"/>
+        </w:tabs>
+        <w:spacing w:after="0" w:line="240" w:lineRule="auto"/>
+        <w:rPr>
+          <w:rFonts w:ascii="Courier New" w:eastAsia="楷体" w:hAnsi="Courier New" w:cs="Courier New" w:hint="eastAsia"/>
+          <w:color w:val="000000"/>
+          <w:sz w:val="24"/>
+          <w:szCs w:val="24"/>
+        </w:rPr>
+      </w:pPr>
+    </w:p>
+    <w:p>
+      <w:pPr>
+        <w:tabs>
+          <w:tab w:val="left" w:pos="916"/>
+          <w:tab w:val="left" w:pos="1832"/>
+          <w:tab w:val="left" w:pos="2748"/>
+          <w:tab w:val="left" w:pos="3664"/>
+          <w:tab w:val="left" w:pos="4580"/>
+          <w:tab w:val="left" w:pos="5496"/>
+          <w:tab w:val="left" w:pos="6412"/>
+          <w:tab w:val="left" w:pos="7328"/>
+          <w:tab w:val="left" w:pos="8244"/>
+          <w:tab w:val="left" w:pos="9160"/>
+          <w:tab w:val="left" w:pos="10076"/>
+          <w:tab w:val="left" w:pos="10992"/>
+          <w:tab w:val="left" w:pos="11908"/>
+          <w:tab w:val="left" w:pos="12824"/>
+          <w:tab w:val="left" w:pos="13740"/>
+          <w:tab w:val="left" w:pos="14656"/>
+        </w:tabs>
+        <w:spacing w:after="0" w:line="240" w:lineRule="auto"/>
+        <w:rPr>
+          <w:rFonts w:ascii="微软雅黑" w:eastAsia="楷体" w:hAnsi="微软雅黑" w:cs="微软雅黑" w:hint="eastAsia"/>
+          <w:color w:val="000000"/>
+          <w:sz w:val="24"/>
+          <w:szCs w:val="24"/>
+        </w:rPr>
+      </w:pPr>
+      <w:r>
+        <w:rPr>
+          <w:rFonts w:ascii="微软雅黑" w:eastAsia="楷体" w:hAnsi="微软雅黑" w:cs="微软雅黑" w:hint="eastAsia"/>
+          <w:color w:val="000000"/>
+          <w:sz w:val="24"/>
+          <w:szCs w:val="24"/>
+        </w:rPr>
+        <w:t>2</w:t>
+      </w:r>
+      <w:r>
+        <w:rPr>
+          <w:rFonts w:ascii="微软雅黑" w:eastAsia="楷体" w:hAnsi="微软雅黑" w:cs="微软雅黑"/>
+          <w:color w:val="000000"/>
+          <w:sz w:val="24"/>
+          <w:szCs w:val="24"/>
+        </w:rPr>
+        <w:t xml:space="preserve">. </w:t>
+      </w:r>
+      <w:r>
+        <w:rPr>
+          <w:rFonts w:ascii="微软雅黑" w:eastAsia="楷体" w:hAnsi="微软雅黑" w:cs="微软雅黑" w:hint="eastAsia"/>
+          <w:color w:val="000000"/>
+          <w:sz w:val="24"/>
+          <w:szCs w:val="24"/>
+        </w:rPr>
+        <w:t>风险管理</w:t>
+      </w:r>
+    </w:p>
+    <w:p>
+      <w:pPr>
+        <w:tabs>
+          <w:tab w:val="left" w:pos="916"/>
+          <w:tab w:val="left" w:pos="1832"/>
+          <w:tab w:val="left" w:pos="2748"/>
+          <w:tab w:val="left" w:pos="3664"/>
+          <w:tab w:val="left" w:pos="4580"/>
+          <w:tab w:val="left" w:pos="5496"/>
+          <w:tab w:val="left" w:pos="6412"/>
+          <w:tab w:val="left" w:pos="7328"/>
+          <w:tab w:val="left" w:pos="8244"/>
+          <w:tab w:val="left" w:pos="9160"/>
+          <w:tab w:val="left" w:pos="10076"/>
+          <w:tab w:val="left" w:pos="10992"/>
+          <w:tab w:val="left" w:pos="11908"/>
+          <w:tab w:val="left" w:pos="12824"/>
+          <w:tab w:val="left" w:pos="13740"/>
+          <w:tab w:val="left" w:pos="14656"/>
+        </w:tabs>
+        <w:spacing w:after="0" w:line="240" w:lineRule="auto"/>
+        <w:rPr>
+          <w:rFonts w:ascii="微软雅黑" w:eastAsia="楷体" w:hAnsi="微软雅黑" w:cs="微软雅黑" w:hint="eastAsia"/>
+          <w:color w:val="000000"/>
+          <w:sz w:val="24"/>
+          <w:szCs w:val="24"/>
+        </w:rPr>
+      </w:pPr>
+      <w:r>
+        <w:rPr>
+          <w:rFonts w:ascii="微软雅黑" w:eastAsia="楷体" w:hAnsi="微软雅黑" w:cs="微软雅黑"/>
+          <w:color w:val="000000"/>
+          <w:sz w:val="24"/>
+          <w:szCs w:val="24"/>
+        </w:rPr>
+        <w:t xml:space="preserve">   ch3 </w:t>
+      </w:r>
+      <w:r>
+        <w:rPr>
+          <w:rFonts w:ascii="微软雅黑" w:eastAsia="楷体" w:hAnsi="微软雅黑" w:cs="微软雅黑" w:hint="eastAsia"/>
+          <w:color w:val="000000"/>
+          <w:sz w:val="24"/>
+          <w:szCs w:val="24"/>
+        </w:rPr>
+        <w:t>习题</w:t>
+      </w:r>
+      <w:r>
+        <w:rPr>
+          <w:rFonts w:ascii="微软雅黑" w:eastAsia="楷体" w:hAnsi="微软雅黑" w:cs="微软雅黑"/>
+          <w:color w:val="000000"/>
+          <w:sz w:val="24"/>
+          <w:szCs w:val="24"/>
+        </w:rPr>
+        <w:t xml:space="preserve">11 </w:t>
+      </w:r>
+      <w:r>
+        <w:rPr>
+          <w:rFonts w:ascii="微软雅黑" w:eastAsia="楷体" w:hAnsi="微软雅黑" w:cs="微软雅黑" w:hint="eastAsia"/>
+          <w:color w:val="000000"/>
+          <w:sz w:val="24"/>
+          <w:szCs w:val="24"/>
+        </w:rPr>
+        <w:t>（小组讨论）</w:t>
+      </w:r>
+    </w:p>
+    <w:p>
+      <w:pPr>
+        <w:tabs>
+          <w:tab w:val="left" w:pos="916"/>
+          <w:tab w:val="left" w:pos="1832"/>
+          <w:tab w:val="left" w:pos="2748"/>
+          <w:tab w:val="left" w:pos="3664"/>
+          <w:tab w:val="left" w:pos="4580"/>
+          <w:tab w:val="left" w:pos="5496"/>
+          <w:tab w:val="left" w:pos="6412"/>
+          <w:tab w:val="left" w:pos="7328"/>
+          <w:tab w:val="left" w:pos="8244"/>
+          <w:tab w:val="left" w:pos="9160"/>
+          <w:tab w:val="left" w:pos="10076"/>
+          <w:tab w:val="left" w:pos="10992"/>
+          <w:tab w:val="left" w:pos="11908"/>
+          <w:tab w:val="left" w:pos="12824"/>
+          <w:tab w:val="left" w:pos="13740"/>
+          <w:tab w:val="left" w:pos="14656"/>
+        </w:tabs>
+        <w:spacing w:after="0" w:line="240" w:lineRule="auto"/>
+        <w:rPr>
+          <w:rFonts w:ascii="微软雅黑" w:eastAsia="楷体" w:hAnsi="微软雅黑" w:cs="微软雅黑" w:hint="eastAsia"/>
+          <w:color w:val="000000"/>
+          <w:sz w:val="24"/>
+          <w:szCs w:val="24"/>
+        </w:rPr>
+      </w:pPr>
+      <w:r>
+        <w:rPr>
+          <w:rFonts w:ascii="微软雅黑" w:eastAsia="楷体" w:hAnsi="微软雅黑" w:cs="微软雅黑" w:hint="eastAsia"/>
+          <w:color w:val="000000"/>
+          <w:sz w:val="24"/>
+          <w:szCs w:val="24"/>
+        </w:rPr>
+        <w:t>分析自己项目中可能存在的风险，并进一步细化风险管理（做出风险分级及应对预案）。</w:t>
+      </w:r>
+    </w:p>
+    <w:p>
+      <w:pPr>
+        <w:tabs>
+          <w:tab w:val="left" w:pos="916"/>
+          <w:tab w:val="left" w:pos="1832"/>
+          <w:tab w:val="left" w:pos="2748"/>
+          <w:tab w:val="left" w:pos="3664"/>
+          <w:tab w:val="left" w:pos="4580"/>
+          <w:tab w:val="left" w:pos="5496"/>
+          <w:tab w:val="left" w:pos="6412"/>
+          <w:tab w:val="left" w:pos="7328"/>
+          <w:tab w:val="left" w:pos="8244"/>
+          <w:tab w:val="left" w:pos="9160"/>
+          <w:tab w:val="left" w:pos="10076"/>
+          <w:tab w:val="left" w:pos="10992"/>
+          <w:tab w:val="left" w:pos="11908"/>
+          <w:tab w:val="left" w:pos="12824"/>
+          <w:tab w:val="left" w:pos="13740"/>
+          <w:tab w:val="left" w:pos="14656"/>
+        </w:tabs>
+        <w:spacing w:after="0" w:line="240" w:lineRule="auto"/>
+        <w:rPr>
+          <w:rFonts w:ascii="微软雅黑" w:eastAsia="楷体" w:hAnsi="微软雅黑" w:cs="微软雅黑" w:hint="eastAsia"/>
+          <w:color w:val="000000"/>
+          <w:sz w:val="24"/>
+          <w:szCs w:val="24"/>
+        </w:rPr>
+      </w:pPr>
+    </w:p>
+    <w:p>
+      <w:pPr>
+        <w:tabs>
+          <w:tab w:val="left" w:pos="916"/>
+          <w:tab w:val="left" w:pos="1832"/>
+          <w:tab w:val="left" w:pos="2748"/>
+          <w:tab w:val="left" w:pos="3664"/>
+          <w:tab w:val="left" w:pos="4580"/>
+          <w:tab w:val="left" w:pos="5496"/>
+          <w:tab w:val="left" w:pos="6412"/>
+          <w:tab w:val="left" w:pos="7328"/>
+          <w:tab w:val="left" w:pos="8244"/>
+          <w:tab w:val="left" w:pos="9160"/>
+          <w:tab w:val="left" w:pos="10076"/>
+          <w:tab w:val="left" w:pos="10992"/>
+          <w:tab w:val="left" w:pos="11908"/>
+          <w:tab w:val="left" w:pos="12824"/>
+          <w:tab w:val="left" w:pos="13740"/>
+          <w:tab w:val="left" w:pos="14656"/>
+        </w:tabs>
+        <w:spacing w:after="0" w:line="240" w:lineRule="auto"/>
+        <w:rPr>
+          <w:rFonts w:ascii="微软雅黑" w:eastAsia="楷体" w:hAnsi="微软雅黑" w:cs="微软雅黑" w:hint="eastAsia"/>
+          <w:color w:val="000000"/>
+          <w:sz w:val="24"/>
+          <w:szCs w:val="24"/>
+        </w:rPr>
+      </w:pPr>
+      <w:r>
+        <w:rPr>
+          <w:rFonts w:ascii="微软雅黑" w:eastAsia="楷体" w:hAnsi="微软雅黑" w:cs="微软雅黑" w:hint="eastAsia"/>
+          <w:color w:val="000000"/>
+          <w:sz w:val="24"/>
+          <w:szCs w:val="24"/>
+        </w:rPr>
+        <w:t>3</w:t>
+      </w:r>
+      <w:r>
+        <w:rPr>
+          <w:rFonts w:ascii="微软雅黑" w:eastAsia="楷体" w:hAnsi="微软雅黑" w:cs="微软雅黑"/>
+          <w:color w:val="000000"/>
+          <w:sz w:val="24"/>
+          <w:szCs w:val="24"/>
+        </w:rPr>
+        <w:t xml:space="preserve">. </w:t>
+      </w:r>
+      <w:r>
+        <w:rPr>
+          <w:rFonts w:ascii="微软雅黑" w:eastAsia="楷体" w:hAnsi="微软雅黑" w:cs="微软雅黑" w:hint="eastAsia"/>
+          <w:color w:val="000000"/>
+          <w:sz w:val="24"/>
+          <w:szCs w:val="24"/>
+        </w:rPr>
+        <w:t>学习国标中的文档</w:t>
+      </w:r>
+      <w:r>
+        <w:rPr>
+          <w:rFonts w:ascii="微软雅黑" w:eastAsia="楷体" w:hAnsi="微软雅黑" w:cs="微软雅黑" w:hint="eastAsia"/>
+          <w:color w:val="000000"/>
+          <w:sz w:val="24"/>
+          <w:szCs w:val="24"/>
+        </w:rPr>
+        <w:t>11</w:t>
+      </w:r>
+      <w:r>
+        <w:rPr>
+          <w:rFonts w:ascii="微软雅黑" w:eastAsia="楷体" w:hAnsi="微软雅黑" w:cs="微软雅黑" w:hint="eastAsia"/>
+          <w:color w:val="000000"/>
+          <w:sz w:val="24"/>
+          <w:szCs w:val="24"/>
+        </w:rPr>
+        <w:t>《软件需求规格说明</w:t>
+      </w:r>
+      <w:r>
+        <w:rPr>
+          <w:rFonts w:ascii="微软雅黑" w:eastAsia="楷体" w:hAnsi="微软雅黑" w:cs="微软雅黑"/>
+          <w:color w:val="000000"/>
+          <w:sz w:val="24"/>
+          <w:szCs w:val="24"/>
+        </w:rPr>
+        <w:t>SRS</w:t>
+      </w:r>
+      <w:r>
+        <w:rPr>
+          <w:rFonts w:ascii="微软雅黑" w:eastAsia="楷体" w:hAnsi="微软雅黑" w:cs="微软雅黑" w:hint="eastAsia"/>
+          <w:color w:val="000000"/>
+          <w:sz w:val="24"/>
+          <w:szCs w:val="24"/>
+        </w:rPr>
+        <w:t>》，了解文档的要求和结构及与其他相关文档</w:t>
+      </w:r>
+      <w:r>
+        <w:rPr>
+          <w:rFonts w:ascii="微软雅黑" w:eastAsia="楷体" w:hAnsi="微软雅黑" w:cs="微软雅黑"/>
+          <w:color w:val="000000"/>
+          <w:sz w:val="24"/>
+          <w:szCs w:val="24"/>
+        </w:rPr>
+        <w:t xml:space="preserve"> </w:t>
+      </w:r>
+      <w:r>
+        <w:rPr>
+          <w:rFonts w:ascii="微软雅黑" w:eastAsia="楷体" w:hAnsi="微软雅黑" w:cs="微软雅黑"/>
+          <w:color w:val="000000"/>
+          <w:sz w:val="24"/>
+          <w:szCs w:val="24"/>
+        </w:rPr>
+        <w:t>（</w:t>
+      </w:r>
+      <w:r>
+        <w:rPr>
+          <w:rFonts w:ascii="微软雅黑" w:eastAsia="楷体" w:hAnsi="微软雅黑" w:cs="微软雅黑"/>
+          <w:color w:val="000000"/>
+          <w:sz w:val="24"/>
+          <w:szCs w:val="24"/>
+        </w:rPr>
+        <w:t>07,08,12,17</w:t>
+      </w:r>
+      <w:r>
+        <w:rPr>
+          <w:rFonts w:ascii="微软雅黑" w:eastAsia="楷体" w:hAnsi="微软雅黑" w:cs="微软雅黑" w:hint="eastAsia"/>
+          <w:color w:val="000000"/>
+          <w:sz w:val="24"/>
+          <w:szCs w:val="24"/>
+        </w:rPr>
+        <w:t>等）的关系。（文档见实验</w:t>
+      </w:r>
+      <w:r>
+        <w:rPr>
+          <w:rFonts w:ascii="微软雅黑" w:eastAsia="楷体" w:hAnsi="微软雅黑" w:cs="微软雅黑" w:hint="eastAsia"/>
+          <w:color w:val="000000"/>
+          <w:sz w:val="24"/>
+          <w:szCs w:val="24"/>
+        </w:rPr>
+        <w:t>1</w:t>
+      </w:r>
+      <w:r>
+        <w:rPr>
+          <w:rFonts w:ascii="微软雅黑" w:eastAsia="楷体" w:hAnsi="微软雅黑" w:cs="微软雅黑" w:hint="eastAsia"/>
+          <w:color w:val="000000"/>
+          <w:sz w:val="24"/>
+          <w:szCs w:val="24"/>
+        </w:rPr>
+        <w:t>的压缩文件）</w:t>
+      </w:r>
+    </w:p>
+    <w:p>
+      <w:pPr>
+        <w:tabs>
+          <w:tab w:val="left" w:pos="916"/>
+          <w:tab w:val="left" w:pos="1832"/>
+          <w:tab w:val="left" w:pos="2748"/>
+          <w:tab w:val="left" w:pos="3664"/>
+          <w:tab w:val="left" w:pos="4580"/>
+          <w:tab w:val="left" w:pos="5496"/>
+          <w:tab w:val="left" w:pos="6412"/>
+          <w:tab w:val="left" w:pos="7328"/>
+          <w:tab w:val="left" w:pos="8244"/>
+          <w:tab w:val="left" w:pos="9160"/>
+          <w:tab w:val="left" w:pos="10076"/>
+          <w:tab w:val="left" w:pos="10992"/>
+          <w:tab w:val="left" w:pos="11908"/>
+          <w:tab w:val="left" w:pos="12824"/>
+          <w:tab w:val="left" w:pos="13740"/>
+          <w:tab w:val="left" w:pos="14656"/>
+        </w:tabs>
+        <w:spacing w:after="0" w:line="240" w:lineRule="auto"/>
+        <w:rPr>
+          <w:rFonts w:ascii="微软雅黑" w:eastAsia="楷体" w:hAnsi="微软雅黑" w:cs="微软雅黑" w:hint="eastAsia"/>
+          <w:color w:val="000000"/>
+          <w:sz w:val="24"/>
+          <w:szCs w:val="24"/>
+        </w:rPr>
+      </w:pPr>
+    </w:p>
+    <w:p>
+      <w:pPr>
+        <w:tabs>
+          <w:tab w:val="left" w:pos="916"/>
+          <w:tab w:val="left" w:pos="1832"/>
+          <w:tab w:val="left" w:pos="2748"/>
+          <w:tab w:val="left" w:pos="3664"/>
+          <w:tab w:val="left" w:pos="4580"/>
+          <w:tab w:val="left" w:pos="5496"/>
+          <w:tab w:val="left" w:pos="6412"/>
+          <w:tab w:val="left" w:pos="7328"/>
+          <w:tab w:val="left" w:pos="8244"/>
+          <w:tab w:val="left" w:pos="9160"/>
+          <w:tab w:val="left" w:pos="10076"/>
+          <w:tab w:val="left" w:pos="10992"/>
+          <w:tab w:val="left" w:pos="11908"/>
+          <w:tab w:val="left" w:pos="12824"/>
+          <w:tab w:val="left" w:pos="13740"/>
+          <w:tab w:val="left" w:pos="14656"/>
+        </w:tabs>
+        <w:spacing w:after="0" w:line="240" w:lineRule="auto"/>
+        <w:rPr>
+          <w:rFonts w:ascii="微软雅黑" w:eastAsia="楷体" w:hAnsi="微软雅黑" w:cs="微软雅黑" w:hint="eastAsia"/>
+          <w:color w:val="000000"/>
+          <w:sz w:val="24"/>
+          <w:szCs w:val="24"/>
+        </w:rPr>
+      </w:pPr>
+      <w:r>
+        <w:rPr>
+          <w:rFonts w:ascii="微软雅黑" w:eastAsia="楷体" w:hAnsi="微软雅黑" w:cs="微软雅黑" w:hint="eastAsia"/>
+          <w:color w:val="000000"/>
+          <w:sz w:val="24"/>
+          <w:szCs w:val="24"/>
+        </w:rPr>
+        <w:t>项目跟踪，建立能反映项目及小组每个人工作的进度、里程碑、工作量的跟踪图或表，每周更新</w:t>
+      </w:r>
+      <w:r>
+        <w:rPr>
+          <w:rFonts w:ascii="微软雅黑" w:eastAsia="楷体" w:hAnsi="微软雅黑" w:cs="微软雅黑"/>
+          <w:color w:val="000000"/>
+          <w:sz w:val="24"/>
+          <w:szCs w:val="24"/>
+        </w:rPr>
+        <w:t>。</w:t>
+      </w:r>
+    </w:p>
+    <w:p>
+      <w:pPr>
+        <w:rPr>
+          <w:sz w:val="24"/>
+          <w:szCs w:val="24"/>
+        </w:rPr>
+      </w:pPr>
+    </w:p>
+    <w:p>
+      <w:pPr>
+        <w:spacing w:after="0" w:line="240" w:lineRule="auto"/>
         <w:rPr>
           <w:rFonts w:ascii="楷体" w:eastAsia="楷体" w:hAnsi="楷体" w:hint="eastAsia"/>
           <w:sz w:val="24"/>
           <w:szCs w:val="24"/>
         </w:rPr>
-        <w:t>，你认为最有效的项目组工作管理方式是什么？</w:t>
-      </w:r>
-    </w:p>
-    <w:p>
-      <w:pPr>
-        <w:spacing w:after="0" w:line="240" w:lineRule="auto"/>
-        <w:rPr>
-          <w:rFonts w:ascii="楷体" w:eastAsia="楷体" w:hAnsi="楷体" w:hint="eastAsia"/>
-          <w:sz w:val="24"/>
-          <w:szCs w:val="24"/>
-        </w:rPr>
-      </w:pPr>
-    </w:p>
-    <w:p>
-      <w:pPr>
-        <w:spacing w:after="0" w:line="240" w:lineRule="auto"/>
-        <w:rPr>
-          <w:rFonts w:ascii="楷体" w:eastAsia="楷体" w:hAnsi="楷体" w:hint="eastAsia"/>
-          <w:sz w:val="24"/>
-          <w:szCs w:val="24"/>
-        </w:rPr>
-      </w:pPr>
-      <w:r>
-        <w:rPr>
-          <w:rFonts w:ascii="楷体" w:eastAsia="楷体" w:hAnsi="楷体" w:hint="eastAsia"/>
-          <w:sz w:val="24"/>
-          <w:szCs w:val="24"/>
-        </w:rPr>
-        <w:t>项目跟踪，建立能反映项目及小组每个人工作的进度、里程碑、工作量的跟踪图或表，每周更新。</w:t>
-      </w:r>
+      </w:pPr>
     </w:p>
     <w:sectPr>
       <w:pgSz w:w="12240" w:h="15840"/>

</xml_diff>